<commit_message>
Actualizacion informes y pruebas integracion
</commit_message>
<xml_diff>
--- a/documents/Sprint 2/US-169388/INFORME DE PRUEBAS_Actualizar listado gasolineras.docx
+++ b/documents/Sprint 2/US-169388/INFORME DE PRUEBAS_Actualizar listado gasolineras.docx
@@ -133,16 +133,7 @@
           <w:sz w:val="24"/>
           <w:szCs w:val="24"/>
         </w:rPr>
-        <w:t xml:space="preserve">:  </w:t>
-      </w:r>
-      <w:r>
-        <w:rPr>
-          <w:rFonts w:ascii="Arial Black" w:hAnsi="Arial Black"/>
-          <w:b/>
-          <w:sz w:val="24"/>
-          <w:szCs w:val="24"/>
-        </w:rPr>
-        <w:t>ACTUALIZAR LISTADO GASOLINERAS</w:t>
+        <w:t>:  ACTUALIZAR LISTADO GASOLINERAS</w:t>
       </w:r>
     </w:p>
     <w:p>
@@ -193,50 +184,705 @@
           <w:sz w:val="24"/>
           <w:szCs w:val="24"/>
         </w:rPr>
-        <w:t xml:space="preserve"> CAPA NEGOCIO</w:t>
-      </w:r>
-    </w:p>
-    <w:p>
-      <w:pPr>
-        <w:pStyle w:val="Prrafodelista"/>
-        <w:rPr>
-          <w:b/>
-          <w:color w:val="2E74B5" w:themeColor="accent1" w:themeShade="BF"/>
-          <w:sz w:val="24"/>
-          <w:szCs w:val="24"/>
-        </w:rPr>
-      </w:pPr>
-    </w:p>
-    <w:p>
-      <w:pPr>
-        <w:rPr>
-          <w:b/>
-          <w:sz w:val="24"/>
-          <w:szCs w:val="24"/>
-        </w:rPr>
-      </w:pPr>
+        <w:t>CAPA MODELO</w:t>
+      </w:r>
     </w:p>
     <w:p>
       <w:pPr>
         <w:pStyle w:val="Prrafodelista"/>
         <w:numPr>
-          <w:ilvl w:val="0"/>
+          <w:ilvl w:val="1"/>
           <w:numId w:val="5"/>
         </w:numPr>
         <w:rPr>
-          <w:b/>
-          <w:sz w:val="24"/>
-          <w:szCs w:val="24"/>
-        </w:rPr>
-      </w:pPr>
-      <w:r>
-        <w:rPr>
-          <w:b/>
-          <w:sz w:val="24"/>
-          <w:szCs w:val="24"/>
-        </w:rPr>
-        <w:t>CAPA MODELO</w:t>
-      </w:r>
+          <w:sz w:val="24"/>
+          <w:szCs w:val="24"/>
+          <w:u w:val="single"/>
+        </w:rPr>
+      </w:pPr>
+      <w:proofErr w:type="spellStart"/>
+      <w:r>
+        <w:rPr>
+          <w:sz w:val="24"/>
+          <w:szCs w:val="24"/>
+          <w:u w:val="single"/>
+        </w:rPr>
+        <w:t>writtenFileExistsTest</w:t>
+      </w:r>
+      <w:proofErr w:type="spellEnd"/>
+      <w:r>
+        <w:rPr>
+          <w:sz w:val="24"/>
+          <w:szCs w:val="24"/>
+          <w:u w:val="single"/>
+        </w:rPr>
+        <w:t>.</w:t>
+      </w:r>
+    </w:p>
+    <w:p>
+      <w:pPr>
+        <w:pStyle w:val="Prrafodelista"/>
+        <w:ind w:left="1440"/>
+        <w:rPr>
+          <w:sz w:val="24"/>
+          <w:szCs w:val="24"/>
+        </w:rPr>
+      </w:pPr>
+      <w:r>
+        <w:rPr>
+          <w:sz w:val="24"/>
+          <w:szCs w:val="24"/>
+        </w:rPr>
+        <w:t xml:space="preserve">Se comprueba que el método </w:t>
+      </w:r>
+      <w:proofErr w:type="spellStart"/>
+      <w:r>
+        <w:rPr>
+          <w:i/>
+          <w:sz w:val="24"/>
+          <w:szCs w:val="24"/>
+        </w:rPr>
+        <w:t>writeToFile</w:t>
+      </w:r>
+      <w:proofErr w:type="spellEnd"/>
+      <w:r>
+        <w:rPr>
+          <w:sz w:val="24"/>
+          <w:szCs w:val="24"/>
+        </w:rPr>
+        <w:t xml:space="preserve"> de la clase </w:t>
+      </w:r>
+      <w:proofErr w:type="spellStart"/>
+      <w:r>
+        <w:rPr>
+          <w:i/>
+          <w:sz w:val="24"/>
+          <w:szCs w:val="24"/>
+        </w:rPr>
+        <w:t>Utils</w:t>
+      </w:r>
+      <w:proofErr w:type="spellEnd"/>
+      <w:r>
+        <w:rPr>
+          <w:sz w:val="24"/>
+          <w:szCs w:val="24"/>
+        </w:rPr>
+        <w:t xml:space="preserve"> crea el fichero donde se almacena la última lista descargada localmente.</w:t>
+      </w:r>
+    </w:p>
+    <w:p>
+      <w:pPr>
+        <w:pStyle w:val="Prrafodelista"/>
+        <w:numPr>
+          <w:ilvl w:val="1"/>
+          <w:numId w:val="5"/>
+        </w:numPr>
+        <w:rPr>
+          <w:sz w:val="24"/>
+          <w:szCs w:val="24"/>
+          <w:u w:val="single"/>
+        </w:rPr>
+      </w:pPr>
+      <w:proofErr w:type="spellStart"/>
+      <w:r>
+        <w:rPr>
+          <w:sz w:val="24"/>
+          <w:szCs w:val="24"/>
+          <w:u w:val="single"/>
+        </w:rPr>
+        <w:t>wittenFileNotNullTest</w:t>
+      </w:r>
+      <w:proofErr w:type="spellEnd"/>
+      <w:r>
+        <w:rPr>
+          <w:sz w:val="24"/>
+          <w:szCs w:val="24"/>
+          <w:u w:val="single"/>
+        </w:rPr>
+        <w:t>.</w:t>
+      </w:r>
+    </w:p>
+    <w:p>
+      <w:pPr>
+        <w:pStyle w:val="Prrafodelista"/>
+        <w:ind w:left="1440"/>
+        <w:rPr>
+          <w:sz w:val="24"/>
+          <w:szCs w:val="24"/>
+        </w:rPr>
+      </w:pPr>
+      <w:r>
+        <w:rPr>
+          <w:sz w:val="24"/>
+          <w:szCs w:val="24"/>
+        </w:rPr>
+        <w:t xml:space="preserve">Se comprueba que </w:t>
+      </w:r>
+      <w:r>
+        <w:rPr>
+          <w:sz w:val="24"/>
+          <w:szCs w:val="24"/>
+        </w:rPr>
+        <w:t xml:space="preserve">el fichero escrito por </w:t>
+      </w:r>
+      <w:r>
+        <w:rPr>
+          <w:sz w:val="24"/>
+          <w:szCs w:val="24"/>
+        </w:rPr>
+        <w:t xml:space="preserve">el método </w:t>
+      </w:r>
+      <w:proofErr w:type="spellStart"/>
+      <w:r>
+        <w:rPr>
+          <w:i/>
+          <w:sz w:val="24"/>
+          <w:szCs w:val="24"/>
+        </w:rPr>
+        <w:t>writeToFile</w:t>
+      </w:r>
+      <w:proofErr w:type="spellEnd"/>
+      <w:r>
+        <w:rPr>
+          <w:sz w:val="24"/>
+          <w:szCs w:val="24"/>
+        </w:rPr>
+        <w:t xml:space="preserve"> de la clase </w:t>
+      </w:r>
+      <w:proofErr w:type="spellStart"/>
+      <w:r>
+        <w:rPr>
+          <w:i/>
+          <w:sz w:val="24"/>
+          <w:szCs w:val="24"/>
+        </w:rPr>
+        <w:t>Utils</w:t>
+      </w:r>
+      <w:proofErr w:type="spellEnd"/>
+      <w:r>
+        <w:rPr>
+          <w:i/>
+          <w:sz w:val="24"/>
+          <w:szCs w:val="24"/>
+        </w:rPr>
+        <w:t xml:space="preserve"> </w:t>
+      </w:r>
+      <w:r>
+        <w:rPr>
+          <w:sz w:val="24"/>
+          <w:szCs w:val="24"/>
+        </w:rPr>
+        <w:t>no es nulo.</w:t>
+      </w:r>
+    </w:p>
+    <w:p>
+      <w:pPr>
+        <w:pStyle w:val="Prrafodelista"/>
+        <w:numPr>
+          <w:ilvl w:val="1"/>
+          <w:numId w:val="5"/>
+        </w:numPr>
+        <w:rPr>
+          <w:sz w:val="24"/>
+          <w:szCs w:val="24"/>
+          <w:u w:val="single"/>
+        </w:rPr>
+      </w:pPr>
+      <w:proofErr w:type="spellStart"/>
+      <w:r>
+        <w:rPr>
+          <w:sz w:val="24"/>
+          <w:szCs w:val="24"/>
+          <w:u w:val="single"/>
+        </w:rPr>
+        <w:t>ReadFileNotNullTest</w:t>
+      </w:r>
+      <w:proofErr w:type="spellEnd"/>
+      <w:r>
+        <w:rPr>
+          <w:sz w:val="24"/>
+          <w:szCs w:val="24"/>
+          <w:u w:val="single"/>
+        </w:rPr>
+        <w:t>.</w:t>
+      </w:r>
+    </w:p>
+    <w:p>
+      <w:pPr>
+        <w:pStyle w:val="Prrafodelista"/>
+        <w:ind w:left="1440"/>
+        <w:rPr>
+          <w:sz w:val="24"/>
+          <w:szCs w:val="24"/>
+        </w:rPr>
+      </w:pPr>
+      <w:r>
+        <w:rPr>
+          <w:sz w:val="24"/>
+          <w:szCs w:val="24"/>
+        </w:rPr>
+        <w:t xml:space="preserve">Se comprueba que el método </w:t>
+      </w:r>
+      <w:proofErr w:type="spellStart"/>
+      <w:r>
+        <w:rPr>
+          <w:sz w:val="24"/>
+          <w:szCs w:val="24"/>
+        </w:rPr>
+        <w:t>ReadFile</w:t>
+      </w:r>
+      <w:proofErr w:type="spellEnd"/>
+      <w:r>
+        <w:rPr>
+          <w:sz w:val="24"/>
+          <w:szCs w:val="24"/>
+        </w:rPr>
+        <w:t xml:space="preserve"> de la clase </w:t>
+      </w:r>
+      <w:proofErr w:type="spellStart"/>
+      <w:r>
+        <w:rPr>
+          <w:sz w:val="24"/>
+          <w:szCs w:val="24"/>
+        </w:rPr>
+        <w:t>Utils</w:t>
+      </w:r>
+      <w:proofErr w:type="spellEnd"/>
+      <w:r>
+        <w:rPr>
+          <w:sz w:val="24"/>
+          <w:szCs w:val="24"/>
+        </w:rPr>
+        <w:t xml:space="preserve"> carga en memoria la lista almacenada localmente.</w:t>
+      </w:r>
+    </w:p>
+    <w:p>
+      <w:pPr>
+        <w:pStyle w:val="Prrafodelista"/>
+        <w:numPr>
+          <w:ilvl w:val="1"/>
+          <w:numId w:val="5"/>
+        </w:numPr>
+        <w:rPr>
+          <w:sz w:val="24"/>
+          <w:szCs w:val="24"/>
+          <w:u w:val="single"/>
+        </w:rPr>
+      </w:pPr>
+      <w:proofErr w:type="spellStart"/>
+      <w:r>
+        <w:rPr>
+          <w:sz w:val="24"/>
+          <w:szCs w:val="24"/>
+          <w:u w:val="single"/>
+        </w:rPr>
+        <w:t>getListGasolinerasTest</w:t>
+      </w:r>
+      <w:proofErr w:type="spellEnd"/>
+      <w:r>
+        <w:rPr>
+          <w:sz w:val="24"/>
+          <w:szCs w:val="24"/>
+          <w:u w:val="single"/>
+        </w:rPr>
+        <w:t>.</w:t>
+      </w:r>
+    </w:p>
+    <w:p>
+      <w:pPr>
+        <w:pStyle w:val="Prrafodelista"/>
+        <w:ind w:left="1440"/>
+        <w:rPr>
+          <w:sz w:val="24"/>
+          <w:szCs w:val="24"/>
+        </w:rPr>
+      </w:pPr>
+      <w:r>
+        <w:rPr>
+          <w:sz w:val="24"/>
+          <w:szCs w:val="24"/>
+        </w:rPr>
+        <w:t xml:space="preserve">Se comprueba que el método </w:t>
+      </w:r>
+      <w:proofErr w:type="spellStart"/>
+      <w:r>
+        <w:rPr>
+          <w:sz w:val="24"/>
+          <w:szCs w:val="24"/>
+        </w:rPr>
+        <w:t>getListGasolineras</w:t>
+      </w:r>
+      <w:proofErr w:type="spellEnd"/>
+      <w:r>
+        <w:rPr>
+          <w:sz w:val="24"/>
+          <w:szCs w:val="24"/>
+        </w:rPr>
+        <w:t xml:space="preserve"> de </w:t>
+      </w:r>
+      <w:proofErr w:type="spellStart"/>
+      <w:r>
+        <w:rPr>
+          <w:sz w:val="24"/>
+          <w:szCs w:val="24"/>
+        </w:rPr>
+        <w:t>GasolinerasDAO</w:t>
+      </w:r>
+      <w:proofErr w:type="spellEnd"/>
+      <w:r>
+        <w:rPr>
+          <w:sz w:val="24"/>
+          <w:szCs w:val="24"/>
+        </w:rPr>
+        <w:t xml:space="preserve"> devuelve la lista de gasolineras de Cantabria.</w:t>
+      </w:r>
+    </w:p>
+    <w:p>
+      <w:pPr>
+        <w:pStyle w:val="Prrafodelista"/>
+        <w:numPr>
+          <w:ilvl w:val="1"/>
+          <w:numId w:val="5"/>
+        </w:numPr>
+        <w:rPr>
+          <w:sz w:val="24"/>
+          <w:szCs w:val="24"/>
+          <w:u w:val="single"/>
+        </w:rPr>
+      </w:pPr>
+      <w:proofErr w:type="spellStart"/>
+      <w:r>
+        <w:rPr>
+          <w:sz w:val="24"/>
+          <w:szCs w:val="24"/>
+          <w:u w:val="single"/>
+        </w:rPr>
+        <w:t>getListGasolinerasFiltroCCAATest</w:t>
+      </w:r>
+      <w:proofErr w:type="spellEnd"/>
+      <w:r>
+        <w:rPr>
+          <w:sz w:val="24"/>
+          <w:szCs w:val="24"/>
+          <w:u w:val="single"/>
+        </w:rPr>
+        <w:t>.</w:t>
+      </w:r>
+    </w:p>
+    <w:p>
+      <w:pPr>
+        <w:pStyle w:val="Prrafodelista"/>
+        <w:ind w:left="1440"/>
+        <w:rPr>
+          <w:sz w:val="24"/>
+          <w:szCs w:val="24"/>
+        </w:rPr>
+      </w:pPr>
+      <w:r>
+        <w:rPr>
+          <w:sz w:val="24"/>
+          <w:szCs w:val="24"/>
+        </w:rPr>
+        <w:t xml:space="preserve">Se comprueba que el método </w:t>
+      </w:r>
+      <w:proofErr w:type="spellStart"/>
+      <w:r>
+        <w:rPr>
+          <w:sz w:val="24"/>
+          <w:szCs w:val="24"/>
+        </w:rPr>
+        <w:t>getListGasolineras</w:t>
+      </w:r>
+      <w:proofErr w:type="spellEnd"/>
+      <w:r>
+        <w:rPr>
+          <w:sz w:val="24"/>
+          <w:szCs w:val="24"/>
+        </w:rPr>
+        <w:t xml:space="preserve"> de </w:t>
+      </w:r>
+      <w:proofErr w:type="spellStart"/>
+      <w:r>
+        <w:rPr>
+          <w:sz w:val="24"/>
+          <w:szCs w:val="24"/>
+        </w:rPr>
+        <w:t>GasolinerasDAO</w:t>
+      </w:r>
+      <w:proofErr w:type="spellEnd"/>
+      <w:r>
+        <w:rPr>
+          <w:sz w:val="24"/>
+          <w:szCs w:val="24"/>
+        </w:rPr>
+        <w:t xml:space="preserve"> devuelve</w:t>
+      </w:r>
+      <w:r>
+        <w:rPr>
+          <w:sz w:val="24"/>
+          <w:szCs w:val="24"/>
+        </w:rPr>
+        <w:t xml:space="preserve"> la lista de gasolineras de Galicia descargada del servidor.</w:t>
+      </w:r>
+    </w:p>
+    <w:p>
+      <w:pPr>
+        <w:pStyle w:val="Prrafodelista"/>
+        <w:numPr>
+          <w:ilvl w:val="1"/>
+          <w:numId w:val="5"/>
+        </w:numPr>
+        <w:rPr>
+          <w:sz w:val="24"/>
+          <w:szCs w:val="24"/>
+          <w:u w:val="single"/>
+        </w:rPr>
+      </w:pPr>
+      <w:proofErr w:type="spellStart"/>
+      <w:r>
+        <w:rPr>
+          <w:sz w:val="24"/>
+          <w:szCs w:val="24"/>
+          <w:u w:val="single"/>
+        </w:rPr>
+        <w:t>getListGasolinerasLocalSize</w:t>
+      </w:r>
+      <w:proofErr w:type="spellEnd"/>
+      <w:r>
+        <w:rPr>
+          <w:sz w:val="24"/>
+          <w:szCs w:val="24"/>
+          <w:u w:val="single"/>
+        </w:rPr>
+        <w:t>.</w:t>
+      </w:r>
+    </w:p>
+    <w:p>
+      <w:pPr>
+        <w:pStyle w:val="Prrafodelista"/>
+        <w:ind w:left="1440"/>
+        <w:rPr>
+          <w:sz w:val="24"/>
+          <w:szCs w:val="24"/>
+        </w:rPr>
+      </w:pPr>
+      <w:r>
+        <w:rPr>
+          <w:sz w:val="24"/>
+          <w:szCs w:val="24"/>
+        </w:rPr>
+        <w:t>Se fuerza guardar en un fichero la lista definida anter</w:t>
+      </w:r>
+      <w:r>
+        <w:rPr>
+          <w:sz w:val="24"/>
+          <w:szCs w:val="24"/>
+        </w:rPr>
+        <w:t>i</w:t>
+      </w:r>
+      <w:r>
+        <w:rPr>
+          <w:sz w:val="24"/>
+          <w:szCs w:val="24"/>
+        </w:rPr>
+        <w:t>ormente</w:t>
+      </w:r>
+      <w:r>
+        <w:rPr>
+          <w:sz w:val="24"/>
+          <w:szCs w:val="24"/>
+        </w:rPr>
+        <w:t xml:space="preserve"> como un </w:t>
+      </w:r>
+      <w:proofErr w:type="spellStart"/>
+      <w:r>
+        <w:rPr>
+          <w:sz w:val="24"/>
+          <w:szCs w:val="24"/>
+        </w:rPr>
+        <w:t>S</w:t>
+      </w:r>
+      <w:bookmarkStart w:id="0" w:name="_GoBack"/>
+      <w:bookmarkEnd w:id="0"/>
+      <w:r>
+        <w:rPr>
+          <w:sz w:val="24"/>
+          <w:szCs w:val="24"/>
+        </w:rPr>
+        <w:t>tring</w:t>
+      </w:r>
+      <w:proofErr w:type="spellEnd"/>
+      <w:r>
+        <w:rPr>
+          <w:sz w:val="24"/>
+          <w:szCs w:val="24"/>
+        </w:rPr>
+        <w:t>.</w:t>
+      </w:r>
+    </w:p>
+    <w:p>
+      <w:pPr>
+        <w:pStyle w:val="Prrafodelista"/>
+        <w:ind w:left="1440"/>
+        <w:rPr>
+          <w:sz w:val="24"/>
+          <w:szCs w:val="24"/>
+        </w:rPr>
+      </w:pPr>
+      <w:r>
+        <w:rPr>
+          <w:sz w:val="24"/>
+          <w:szCs w:val="24"/>
+        </w:rPr>
+        <w:t>Se fuerza a leer la lista guardada como fichero y se comprueba que tenga el tamaño correcto.</w:t>
+      </w:r>
+    </w:p>
+    <w:p>
+      <w:pPr>
+        <w:pStyle w:val="Prrafodelista"/>
+        <w:numPr>
+          <w:ilvl w:val="1"/>
+          <w:numId w:val="5"/>
+        </w:numPr>
+        <w:rPr>
+          <w:sz w:val="24"/>
+          <w:szCs w:val="24"/>
+        </w:rPr>
+      </w:pPr>
+      <w:proofErr w:type="spellStart"/>
+      <w:r>
+        <w:rPr>
+          <w:sz w:val="24"/>
+          <w:szCs w:val="24"/>
+          <w:u w:val="single"/>
+        </w:rPr>
+        <w:t>getListGasolinerasLocal</w:t>
+      </w:r>
+      <w:r>
+        <w:rPr>
+          <w:sz w:val="24"/>
+          <w:szCs w:val="24"/>
+        </w:rPr>
+        <w:t>.</w:t>
+      </w:r>
+      <w:proofErr w:type="spellEnd"/>
+    </w:p>
+    <w:p>
+      <w:pPr>
+        <w:pStyle w:val="Prrafodelista"/>
+        <w:ind w:left="1440"/>
+        <w:rPr>
+          <w:sz w:val="24"/>
+          <w:szCs w:val="24"/>
+        </w:rPr>
+      </w:pPr>
+      <w:r>
+        <w:rPr>
+          <w:sz w:val="24"/>
+          <w:szCs w:val="24"/>
+        </w:rPr>
+        <w:t>Se fuerza guardar en un fichero la lista definida anteriormente</w:t>
+      </w:r>
+      <w:r>
+        <w:rPr>
+          <w:sz w:val="24"/>
+          <w:szCs w:val="24"/>
+        </w:rPr>
+        <w:t xml:space="preserve"> como un </w:t>
+      </w:r>
+      <w:proofErr w:type="spellStart"/>
+      <w:r>
+        <w:rPr>
+          <w:sz w:val="24"/>
+          <w:szCs w:val="24"/>
+        </w:rPr>
+        <w:t>S</w:t>
+      </w:r>
+      <w:r>
+        <w:rPr>
+          <w:sz w:val="24"/>
+          <w:szCs w:val="24"/>
+        </w:rPr>
+        <w:t>tring</w:t>
+      </w:r>
+      <w:proofErr w:type="spellEnd"/>
+      <w:r>
+        <w:rPr>
+          <w:sz w:val="24"/>
+          <w:szCs w:val="24"/>
+        </w:rPr>
+        <w:t>.</w:t>
+      </w:r>
+    </w:p>
+    <w:p>
+      <w:pPr>
+        <w:pStyle w:val="Prrafodelista"/>
+        <w:ind w:left="1440"/>
+        <w:rPr>
+          <w:sz w:val="24"/>
+          <w:szCs w:val="24"/>
+        </w:rPr>
+      </w:pPr>
+      <w:r>
+        <w:rPr>
+          <w:sz w:val="24"/>
+          <w:szCs w:val="24"/>
+        </w:rPr>
+        <w:t xml:space="preserve">Se fuerza a leer la lista guardada como fichero y se comprueba </w:t>
+      </w:r>
+      <w:r>
+        <w:rPr>
+          <w:sz w:val="24"/>
+          <w:szCs w:val="24"/>
+        </w:rPr>
+        <w:t xml:space="preserve">que los datos de la gasolinera en la posición 0 se corresponden con los definidos en el </w:t>
+      </w:r>
+      <w:proofErr w:type="spellStart"/>
+      <w:r>
+        <w:rPr>
+          <w:sz w:val="24"/>
+          <w:szCs w:val="24"/>
+        </w:rPr>
+        <w:t>String</w:t>
+      </w:r>
+      <w:proofErr w:type="spellEnd"/>
+      <w:r>
+        <w:rPr>
+          <w:sz w:val="24"/>
+          <w:szCs w:val="24"/>
+        </w:rPr>
+        <w:t>.</w:t>
+      </w:r>
+    </w:p>
+    <w:p>
+      <w:pPr>
+        <w:pStyle w:val="Prrafodelista"/>
+        <w:ind w:left="1440"/>
+        <w:rPr>
+          <w:sz w:val="24"/>
+          <w:szCs w:val="24"/>
+        </w:rPr>
+      </w:pPr>
+    </w:p>
+    <w:p>
+      <w:pPr>
+        <w:pStyle w:val="Prrafodelista"/>
+        <w:ind w:left="1440"/>
+        <w:rPr>
+          <w:sz w:val="24"/>
+          <w:szCs w:val="24"/>
+        </w:rPr>
+      </w:pPr>
+    </w:p>
+    <w:p>
+      <w:pPr>
+        <w:pStyle w:val="Prrafodelista"/>
+        <w:ind w:left="1440"/>
+        <w:rPr>
+          <w:sz w:val="24"/>
+          <w:szCs w:val="24"/>
+        </w:rPr>
+      </w:pPr>
     </w:p>
     <w:p>
       <w:pPr>
@@ -247,33 +893,14 @@
           <w:szCs w:val="28"/>
         </w:rPr>
       </w:pPr>
-    </w:p>
-    <w:p>
-      <w:pPr>
+      <w:r>
         <w:rPr>
           <w:b/>
           <w:color w:val="2E74B5" w:themeColor="accent1" w:themeShade="BF"/>
           <w:sz w:val="28"/>
           <w:szCs w:val="28"/>
         </w:rPr>
-      </w:pPr>
-    </w:p>
-    <w:p>
-      <w:pPr>
-        <w:rPr>
-          <w:b/>
-          <w:color w:val="2E74B5" w:themeColor="accent1" w:themeShade="BF"/>
-          <w:sz w:val="28"/>
-          <w:szCs w:val="28"/>
-        </w:rPr>
-      </w:pPr>
-      <w:r>
-        <w:rPr>
-          <w:b/>
-          <w:color w:val="2E74B5" w:themeColor="accent1" w:themeShade="BF"/>
-          <w:sz w:val="28"/>
-          <w:szCs w:val="28"/>
-        </w:rPr>
+        <w:lastRenderedPageBreak/>
         <w:t>PRUEBAS DE ACEPTACIÓN</w:t>
       </w:r>
     </w:p>
@@ -445,10 +1072,7 @@
         </w:rPr>
       </w:pPr>
       <w:r>
-        <w:t xml:space="preserve">El usuario selecciona </w:t>
-      </w:r>
-      <w:r>
-        <w:t>la opción de actualizar el listado.</w:t>
+        <w:t>El usuario selecciona la opción de actualizar el listado.</w:t>
       </w:r>
     </w:p>
     <w:p>
@@ -465,8 +1089,6 @@
       <w:r>
         <w:t xml:space="preserve">La aplicación muestra al usuario un diálogo comunicando que se están cargando los datos. </w:t>
       </w:r>
-      <w:bookmarkStart w:id="0" w:name="_GoBack"/>
-      <w:bookmarkEnd w:id="0"/>
     </w:p>
     <w:p>
       <w:pPr>
@@ -528,7 +1150,6 @@
         </w:numPr>
       </w:pPr>
       <w:r>
-        <w:lastRenderedPageBreak/>
         <w:t>La aplicación muestra un diálogo para indicar al usuario que se están cargando los datos.</w:t>
       </w:r>
     </w:p>
@@ -571,10 +1192,7 @@
         </w:rPr>
       </w:pPr>
       <w:r>
-        <w:t xml:space="preserve">La aplicación </w:t>
-      </w:r>
-      <w:r>
-        <w:t>detecta que el servicio web no devuelve ningún dato.</w:t>
+        <w:t>La aplicación detecta que el servicio web no devuelve ningún dato.</w:t>
       </w:r>
     </w:p>
     <w:p>
@@ -1052,7 +1670,7 @@
   <w:abstractNum w:abstractNumId="4" w15:restartNumberingAfterBreak="0">
     <w:nsid w:val="365920C4"/>
     <w:multiLevelType w:val="hybridMultilevel"/>
-    <w:tmpl w:val="B434A918"/>
+    <w:tmpl w:val="33664EA0"/>
     <w:lvl w:ilvl="0" w:tplc="0C0A0001">
       <w:start w:val="1"/>
       <w:numFmt w:val="bullet"/>
@@ -1065,7 +1683,7 @@
         <w:rFonts w:ascii="Symbol" w:hAnsi="Symbol" w:hint="default"/>
       </w:rPr>
     </w:lvl>
-    <w:lvl w:ilvl="1" w:tplc="0C0A0003" w:tentative="1">
+    <w:lvl w:ilvl="1" w:tplc="0C0A0003">
       <w:start w:val="1"/>
       <w:numFmt w:val="bullet"/>
       <w:lvlText w:val="o"/>
@@ -1077,7 +1695,7 @@
         <w:rFonts w:ascii="Courier New" w:hAnsi="Courier New" w:cs="Courier New" w:hint="default"/>
       </w:rPr>
     </w:lvl>
-    <w:lvl w:ilvl="2" w:tplc="0C0A0005" w:tentative="1">
+    <w:lvl w:ilvl="2" w:tplc="0C0A0005">
       <w:start w:val="1"/>
       <w:numFmt w:val="bullet"/>
       <w:lvlText w:val=""/>
@@ -1603,6 +2221,7 @@
     <w:lsdException w:name="HTML Sample" w:semiHidden="1" w:unhideWhenUsed="1"/>
     <w:lsdException w:name="HTML Typewriter" w:semiHidden="1" w:unhideWhenUsed="1"/>
     <w:lsdException w:name="HTML Variable" w:semiHidden="1" w:unhideWhenUsed="1"/>
+    <w:lsdException w:name="Normal Table" w:semiHidden="1" w:unhideWhenUsed="1"/>
     <w:lsdException w:name="annotation subject" w:semiHidden="1" w:unhideWhenUsed="1"/>
     <w:lsdException w:name="No List" w:semiHidden="1" w:unhideWhenUsed="1"/>
     <w:lsdException w:name="Outline List 1" w:semiHidden="1" w:unhideWhenUsed="1"/>
@@ -1647,6 +2266,7 @@
     <w:lsdException w:name="Table Professional" w:semiHidden="1" w:unhideWhenUsed="1"/>
     <w:lsdException w:name="Table Subtle 1" w:semiHidden="1" w:unhideWhenUsed="1"/>
     <w:lsdException w:name="Table Subtle 2" w:semiHidden="1" w:unhideWhenUsed="1"/>
+    <w:lsdException w:name="Table Web 1" w:semiHidden="1" w:unhideWhenUsed="1"/>
     <w:lsdException w:name="Table Web 2" w:semiHidden="1" w:unhideWhenUsed="1"/>
     <w:lsdException w:name="Table Web 3" w:semiHidden="1" w:unhideWhenUsed="1"/>
     <w:lsdException w:name="Balloon Text" w:semiHidden="1" w:unhideWhenUsed="1"/>
@@ -1914,6 +2534,56 @@
       <w:contextualSpacing/>
     </w:pPr>
   </w:style>
+  <w:style w:type="paragraph" w:styleId="HTMLconformatoprevio">
+    <w:name w:val="HTML Preformatted"/>
+    <w:basedOn w:val="Normal"/>
+    <w:link w:val="HTMLconformatoprevioCar"/>
+    <w:uiPriority w:val="99"/>
+    <w:semiHidden/>
+    <w:unhideWhenUsed/>
+    <w:rsid w:val="007001D5"/>
+    <w:pPr>
+      <w:tabs>
+        <w:tab w:val="left" w:pos="916"/>
+        <w:tab w:val="left" w:pos="1832"/>
+        <w:tab w:val="left" w:pos="2748"/>
+        <w:tab w:val="left" w:pos="3664"/>
+        <w:tab w:val="left" w:pos="4580"/>
+        <w:tab w:val="left" w:pos="5496"/>
+        <w:tab w:val="left" w:pos="6412"/>
+        <w:tab w:val="left" w:pos="7328"/>
+        <w:tab w:val="left" w:pos="8244"/>
+        <w:tab w:val="left" w:pos="9160"/>
+        <w:tab w:val="left" w:pos="10076"/>
+        <w:tab w:val="left" w:pos="10992"/>
+        <w:tab w:val="left" w:pos="11908"/>
+        <w:tab w:val="left" w:pos="12824"/>
+        <w:tab w:val="left" w:pos="13740"/>
+        <w:tab w:val="left" w:pos="14656"/>
+      </w:tabs>
+      <w:spacing w:after="0" w:line="240" w:lineRule="auto"/>
+    </w:pPr>
+    <w:rPr>
+      <w:rFonts w:ascii="Courier New" w:eastAsia="Times New Roman" w:hAnsi="Courier New" w:cs="Courier New"/>
+      <w:sz w:val="20"/>
+      <w:szCs w:val="20"/>
+      <w:lang w:eastAsia="es-ES"/>
+    </w:rPr>
+  </w:style>
+  <w:style w:type="character" w:customStyle="1" w:styleId="HTMLconformatoprevioCar">
+    <w:name w:val="HTML con formato previo Car"/>
+    <w:basedOn w:val="Fuentedeprrafopredeter"/>
+    <w:link w:val="HTMLconformatoprevio"/>
+    <w:uiPriority w:val="99"/>
+    <w:semiHidden/>
+    <w:rsid w:val="007001D5"/>
+    <w:rPr>
+      <w:rFonts w:ascii="Courier New" w:eastAsia="Times New Roman" w:hAnsi="Courier New" w:cs="Courier New"/>
+      <w:sz w:val="20"/>
+      <w:szCs w:val="20"/>
+      <w:lang w:eastAsia="es-ES"/>
+    </w:rPr>
+  </w:style>
 </w:styles>
 </file>
 

</xml_diff>